<commit_message>
Principe algos de tris
</commit_message>
<xml_diff>
--- a/exercices if/exo1/TRIS.docx
+++ b/exercices if/exo1/TRIS.docx
@@ -19,29 +19,7 @@
           <w:szCs w:val="28"/>
           <w:lang w:eastAsia="fr-FR"/>
         </w:rPr>
-        <w:t>Voici une version clarifiée, nette, précise et concise des principes de chacun des 10 algorithmes de tri :</w:t>
-      </w:r>
-    </w:p>
-    <w:p>
-      <w:pPr>
-        <w:spacing w:before="100" w:beforeAutospacing="1" w:after="100" w:afterAutospacing="1" w:line="240" w:lineRule="auto"/>
-        <w:rPr>
-          <w:rFonts w:asciiTheme="majorBidi" w:eastAsia="Times New Roman" w:hAnsiTheme="majorBidi" w:cstheme="majorBidi"/>
-          <w:sz w:val="28"/>
-          <w:szCs w:val="28"/>
-          <w:lang w:eastAsia="fr-FR"/>
-        </w:rPr>
-      </w:pPr>
-      <w:r>
-        <w:rPr>
-          <w:rFonts w:asciiTheme="majorBidi" w:eastAsia="Times New Roman" w:hAnsiTheme="majorBidi" w:cstheme="majorBidi"/>
-          <w:sz w:val="28"/>
-          <w:szCs w:val="28"/>
-          <w:lang w:eastAsia="fr-FR"/>
-        </w:rPr>
-        <w:pict w14:anchorId="4AF16626">
-          <v:rect id="_x0000_i1109" style="width:0;height:1.5pt" o:hralign="center" o:hrstd="t" o:hr="t" fillcolor="#a0a0a0" stroked="f"/>
-        </w:pict>
+        <w:t xml:space="preserve">Algos de tri </w:t>
       </w:r>
     </w:p>
     <w:p>
@@ -120,7 +98,7 @@
           <w:lang w:eastAsia="fr-FR"/>
         </w:rPr>
         <w:pict w14:anchorId="29E8A81B">
-          <v:rect id="_x0000_i1110" style="width:0;height:1.5pt" o:hralign="center" o:hrstd="t" o:hr="t" fillcolor="#a0a0a0" stroked="f"/>
+          <v:rect id="_x0000_i1026" style="width:0;height:1.5pt" o:hralign="center" o:hrstd="t" o:hr="t" fillcolor="#a0a0a0" stroked="f"/>
         </w:pict>
       </w:r>
     </w:p>
@@ -200,7 +178,7 @@
           <w:lang w:eastAsia="fr-FR"/>
         </w:rPr>
         <w:pict w14:anchorId="5D85E7A7">
-          <v:rect id="_x0000_i1111" style="width:0;height:1.5pt" o:hralign="center" o:hrstd="t" o:hr="t" fillcolor="#a0a0a0" stroked="f"/>
+          <v:rect id="_x0000_i1027" style="width:0;height:1.5pt" o:hralign="center" o:hrstd="t" o:hr="t" fillcolor="#a0a0a0" stroked="f"/>
         </w:pict>
       </w:r>
     </w:p>
@@ -280,7 +258,7 @@
           <w:lang w:eastAsia="fr-FR"/>
         </w:rPr>
         <w:pict w14:anchorId="7514D552">
-          <v:rect id="_x0000_i1112" style="width:0;height:1.5pt" o:hralign="center" o:hrstd="t" o:hr="t" fillcolor="#a0a0a0" stroked="f"/>
+          <v:rect id="_x0000_i1028" style="width:0;height:1.5pt" o:hralign="center" o:hrstd="t" o:hr="t" fillcolor="#a0a0a0" stroked="f"/>
         </w:pict>
       </w:r>
     </w:p>
@@ -360,7 +338,7 @@
           <w:lang w:eastAsia="fr-FR"/>
         </w:rPr>
         <w:pict w14:anchorId="3B489AF5">
-          <v:rect id="_x0000_i1113" style="width:0;height:1.5pt" o:hralign="center" o:hrstd="t" o:hr="t" fillcolor="#a0a0a0" stroked="f"/>
+          <v:rect id="_x0000_i1029" style="width:0;height:1.5pt" o:hralign="center" o:hrstd="t" o:hr="t" fillcolor="#a0a0a0" stroked="f"/>
         </w:pict>
       </w:r>
     </w:p>
@@ -409,18 +387,27 @@
           <w:szCs w:val="28"/>
           <w:lang w:eastAsia="fr-FR"/>
         </w:rPr>
+        <w:t>Principe :</w:t>
+      </w:r>
+      <w:r>
+        <w:rPr>
+          <w:rFonts w:asciiTheme="majorBidi" w:eastAsia="Times New Roman" w:hAnsiTheme="majorBidi" w:cstheme="majorBidi"/>
+          <w:sz w:val="28"/>
+          <w:szCs w:val="28"/>
+          <w:lang w:eastAsia="fr-FR"/>
+        </w:rPr>
+        <w:br/>
+        <w:t xml:space="preserve">Améliore le tri par insertion en commençant par trier des éléments éloignés (avec un grand « gap ») puis en réduisant progressivement cet </w:t>
+      </w:r>
+      <w:r>
+        <w:rPr>
+          <w:rFonts w:asciiTheme="majorBidi" w:eastAsia="Times New Roman" w:hAnsiTheme="majorBidi" w:cstheme="majorBidi"/>
+          <w:sz w:val="28"/>
+          <w:szCs w:val="28"/>
+          <w:lang w:eastAsia="fr-FR"/>
+        </w:rPr>
         <w:lastRenderedPageBreak/>
-        <w:t>Principe :</w:t>
-      </w:r>
-      <w:r>
-        <w:rPr>
-          <w:rFonts w:asciiTheme="majorBidi" w:eastAsia="Times New Roman" w:hAnsiTheme="majorBidi" w:cstheme="majorBidi"/>
-          <w:sz w:val="28"/>
-          <w:szCs w:val="28"/>
-          <w:lang w:eastAsia="fr-FR"/>
-        </w:rPr>
-        <w:br/>
-        <w:t>Améliore le tri par insertion en commençant par trier des éléments éloignés (avec un grand « gap ») puis en réduisant progressivement cet écart. Le tableau devient de plus en plus ordonné jusqu’au tri final par insertion.</w:t>
+        <w:t>écart. Le tableau devient de plus en plus ordonné jusqu’au tri final par insertion.</w:t>
       </w:r>
     </w:p>
     <w:p>
@@ -441,7 +428,7 @@
           <w:lang w:eastAsia="fr-FR"/>
         </w:rPr>
         <w:pict w14:anchorId="6B6D7FB2">
-          <v:rect id="_x0000_i1114" style="width:0;height:1.5pt" o:hralign="center" o:hrstd="t" o:hr="t" fillcolor="#a0a0a0" stroked="f"/>
+          <v:rect id="_x0000_i1030" style="width:0;height:1.5pt" o:hralign="center" o:hrstd="t" o:hr="t" fillcolor="#a0a0a0" stroked="f"/>
         </w:pict>
       </w:r>
     </w:p>
@@ -565,7 +552,7 @@
           <w:lang w:eastAsia="fr-FR"/>
         </w:rPr>
         <w:pict w14:anchorId="62C8AF92">
-          <v:rect id="_x0000_i1115" style="width:0;height:1.5pt" o:hralign="center" o:hrstd="t" o:hr="t" fillcolor="#a0a0a0" stroked="f"/>
+          <v:rect id="_x0000_i1031" style="width:0;height:1.5pt" o:hralign="center" o:hrstd="t" o:hr="t" fillcolor="#a0a0a0" stroked="f"/>
         </w:pict>
       </w:r>
     </w:p>
@@ -645,7 +632,7 @@
           <w:lang w:eastAsia="fr-FR"/>
         </w:rPr>
         <w:pict w14:anchorId="4804610F">
-          <v:rect id="_x0000_i1116" style="width:0;height:1.5pt" o:hralign="center" o:hrstd="t" o:hr="t" fillcolor="#a0a0a0" stroked="f"/>
+          <v:rect id="_x0000_i1032" style="width:0;height:1.5pt" o:hralign="center" o:hrstd="t" o:hr="t" fillcolor="#a0a0a0" stroked="f"/>
         </w:pict>
       </w:r>
     </w:p>
@@ -749,7 +736,7 @@
           <w:lang w:eastAsia="fr-FR"/>
         </w:rPr>
         <w:pict w14:anchorId="6B0C614D">
-          <v:rect id="_x0000_i1117" style="width:0;height:1.5pt" o:hralign="center" o:hrstd="t" o:hr="t" fillcolor="#a0a0a0" stroked="f"/>
+          <v:rect id="_x0000_i1033" style="width:0;height:1.5pt" o:hralign="center" o:hrstd="t" o:hr="t" fillcolor="#a0a0a0" stroked="f"/>
         </w:pict>
       </w:r>
     </w:p>
@@ -852,7 +839,6 @@
           <w:szCs w:val="28"/>
           <w:lang w:eastAsia="fr-FR"/>
         </w:rPr>
-        <w:lastRenderedPageBreak/>
         <w:t xml:space="preserve">     </w:t>
       </w:r>
     </w:p>
@@ -875,6 +861,7 @@
           <w:szCs w:val="28"/>
           <w:lang w:eastAsia="fr-FR"/>
         </w:rPr>
+        <w:lastRenderedPageBreak/>
         <w:t xml:space="preserve">X. Tri </w:t>
       </w:r>
       <w:proofErr w:type="spellStart"/>
@@ -3002,6 +2989,7 @@
   <w:style w:type="character" w:default="1" w:styleId="Policepardfaut">
     <w:name w:val="Default Paragraph Font"/>
     <w:uiPriority w:val="1"/>
+    <w:semiHidden/>
     <w:unhideWhenUsed/>
   </w:style>
   <w:style w:type="table" w:default="1" w:styleId="TableauNormal">

</xml_diff>